<commit_message>
updated date and website link
</commit_message>
<xml_diff>
--- a/docx/Template__AfricaNLP_Workshop_at_ICLR_2022.docx
+++ b/docx/Template__AfricaNLP_Workshop_at_ICLR_2022.docx
@@ -1,6 +1,6 @@
 
 <file path=word/document.xml><?xml version="1.0" encoding="utf-8"?>
-<w:document xmlns:wpc="http://schemas.microsoft.com/office/word/2010/wordprocessingCanvas" xmlns:cx="http://schemas.microsoft.com/office/drawing/2014/chartex" xmlns:cx1="http://schemas.microsoft.com/office/drawing/2015/9/8/chartex" xmlns:cx2="http://schemas.microsoft.com/office/drawing/2015/10/21/chartex" xmlns:cx3="http://schemas.microsoft.com/office/drawing/2016/5/9/chartex" xmlns:cx4="http://schemas.microsoft.com/office/drawing/2016/5/10/chartex" xmlns:cx5="http://schemas.microsoft.com/office/drawing/2016/5/11/chartex" xmlns:cx6="http://schemas.microsoft.com/office/drawing/2016/5/12/chartex" xmlns:cx7="http://schemas.microsoft.com/office/drawing/2016/5/13/chartex" xmlns:cx8="http://schemas.microsoft.com/office/drawing/2016/5/14/chartex" xmlns:mc="http://schemas.openxmlformats.org/markup-compatibility/2006" xmlns:aink="http://schemas.microsoft.com/office/drawing/2016/ink" xmlns:am3d="http://schemas.microsoft.com/office/drawing/2017/model3d" xmlns:o="urn:schemas-microsoft-com:office:office" xmlns:r="http://schemas.openxmlformats.org/officeDocument/2006/relationships" xmlns:m="http://schemas.openxmlformats.org/officeDocument/2006/math" xmlns:v="urn:schemas-microsoft-com:vml" xmlns:wp14="http://schemas.microsoft.com/office/word/2010/wordprocessingDrawing" xmlns:wp="http://schemas.openxmlformats.org/drawingml/2006/wordprocessingDrawing" xmlns:w10="urn:schemas-microsoft-com:office:word" xmlns:w="http://schemas.openxmlformats.org/wordprocessingml/2006/main" xmlns:w14="http://schemas.microsoft.com/office/word/2010/wordml" xmlns:w15="http://schemas.microsoft.com/office/word/2012/wordml" xmlns:w16cex="http://schemas.microsoft.com/office/word/2018/wordml/cex" xmlns:w16cid="http://schemas.microsoft.com/office/word/2016/wordml/cid" xmlns:w16="http://schemas.microsoft.com/office/word/2018/wordml" xmlns:w16sdtdh="http://schemas.microsoft.com/office/word/2020/wordml/sdtdatahash" xmlns:w16se="http://schemas.microsoft.com/office/word/2015/wordml/symex" xmlns:wpg="http://schemas.microsoft.com/office/word/2010/wordprocessingGroup" xmlns:wpi="http://schemas.microsoft.com/office/word/2010/wordprocessingInk" xmlns:wne="http://schemas.microsoft.com/office/word/2006/wordml" xmlns:wps="http://schemas.microsoft.com/office/word/2010/wordprocessingShape" mc:Ignorable="w14 w15 w16se w16cid w16 w16cex w16sdtdh wp14">
+<w:document xmlns:wpc="http://schemas.microsoft.com/office/word/2010/wordprocessingCanvas" xmlns:cx="http://schemas.microsoft.com/office/drawing/2014/chartex" xmlns:cx1="http://schemas.microsoft.com/office/drawing/2015/9/8/chartex" xmlns:mc="http://schemas.openxmlformats.org/markup-compatibility/2006" xmlns:o="urn:schemas-microsoft-com:office:office" xmlns:r="http://schemas.openxmlformats.org/officeDocument/2006/relationships" xmlns:m="http://schemas.openxmlformats.org/officeDocument/2006/math" xmlns:v="urn:schemas-microsoft-com:vml" xmlns:wp14="http://schemas.microsoft.com/office/word/2010/wordprocessingDrawing" xmlns:wp="http://schemas.openxmlformats.org/drawingml/2006/wordprocessingDrawing" xmlns:w10="urn:schemas-microsoft-com:office:word" xmlns:w="http://schemas.openxmlformats.org/wordprocessingml/2006/main" xmlns:w14="http://schemas.microsoft.com/office/word/2010/wordml" xmlns:w15="http://schemas.microsoft.com/office/word/2012/wordml" xmlns:w16se="http://schemas.microsoft.com/office/word/2015/wordml/symex" xmlns:wpg="http://schemas.microsoft.com/office/word/2010/wordprocessingGroup" xmlns:wpi="http://schemas.microsoft.com/office/word/2010/wordprocessingInk" xmlns:wne="http://schemas.microsoft.com/office/word/2006/wordml" xmlns:wps="http://schemas.microsoft.com/office/word/2010/wordprocessingShape" mc:Ignorable="w14 w15 w16se wp14">
   <w:body>
     <w:p>
       <w:pPr>
@@ -86,7 +86,7 @@
           <w:rFonts w:asciiTheme="majorBidi" w:hAnsiTheme="majorBidi" w:cstheme="majorBidi"/>
           <w:sz w:val="34"/>
         </w:rPr>
-        <w:t>ICLR 2022</w:t>
+        <w:t>ICLR 2023</w:t>
       </w:r>
     </w:p>
     <w:p>
@@ -226,8 +226,10 @@
           <w:rFonts w:asciiTheme="majorBidi" w:hAnsiTheme="majorBidi" w:cstheme="majorBidi"/>
           <w:sz w:val="24"/>
         </w:rPr>
-        <w:t>ICLR2022</w:t>
-      </w:r>
+        <w:t>ICLR2023</w:t>
+      </w:r>
+      <w:bookmarkStart w:id="0" w:name="_GoBack"/>
+      <w:bookmarkEnd w:id="0"/>
     </w:p>
     <w:p>
       <w:pPr>
@@ -247,20 +249,20 @@
     <w:p>
       <w:pPr>
         <w:spacing w:after="105" w:line="259" w:lineRule="auto"/>
-        <w:ind w:left="10"/>
+        <w:ind w:left="0" w:firstLine="0"/>
         <w:jc w:val="left"/>
         <w:rPr>
           <w:rFonts w:asciiTheme="majorBidi" w:hAnsiTheme="majorBidi" w:cstheme="majorBidi"/>
-        </w:rPr>
-      </w:pPr>
-      <w:hyperlink r:id="rId7">
-        <w:r>
-          <w:rPr>
-            <w:rFonts w:asciiTheme="majorBidi" w:hAnsiTheme="majorBidi" w:cstheme="majorBidi"/>
-          </w:rPr>
-          <w:t>https://africanlp.masakhane.io/</w:t>
-        </w:r>
-      </w:hyperlink>
+          <w:lang w:val="en-US"/>
+        </w:rPr>
+      </w:pPr>
+      <w:r>
+        <w:rPr>
+          <w:rFonts w:asciiTheme="majorBidi" w:hAnsiTheme="majorBidi" w:cstheme="majorBidi"/>
+          <w:lang w:val="en-US"/>
+        </w:rPr>
+        <w:t>https://sites.google.com/view/africanlp2023</w:t>
+      </w:r>
     </w:p>
     <w:p>
       <w:pPr>
@@ -848,6 +850,7 @@
           <w:rFonts w:asciiTheme="majorBidi" w:hAnsiTheme="majorBidi" w:cstheme="majorBidi"/>
           <w:noProof/>
           <w:sz w:val="22"/>
+          <w:lang w:val="en-US" w:eastAsia="en-US"/>
         </w:rPr>
         <w:lastRenderedPageBreak/>
         <mc:AlternateContent>
@@ -1056,7 +1059,7 @@
               </wp:inline>
             </w:drawing>
           </mc:Choice>
-          <mc:Fallback xmlns:a="http://schemas.openxmlformats.org/drawingml/2006/main">
+          <mc:Fallback xmlns:a="http://schemas.openxmlformats.org/drawingml/2006/main" xmlns:w16sdtdh="http://schemas.microsoft.com/office/word/2020/wordml/sdtdatahash" xmlns:w16="http://schemas.microsoft.com/office/word/2018/wordml" xmlns:w16cid="http://schemas.microsoft.com/office/word/2016/wordml/cid" xmlns:w16cex="http://schemas.microsoft.com/office/word/2018/wordml/cex" xmlns:am3d="http://schemas.microsoft.com/office/drawing/2017/model3d" xmlns:aink="http://schemas.microsoft.com/office/drawing/2016/ink" xmlns:cx8="http://schemas.microsoft.com/office/drawing/2016/5/14/chartex" xmlns:cx7="http://schemas.microsoft.com/office/drawing/2016/5/13/chartex" xmlns:cx6="http://schemas.microsoft.com/office/drawing/2016/5/12/chartex" xmlns:cx5="http://schemas.microsoft.com/office/drawing/2016/5/11/chartex" xmlns:cx4="http://schemas.microsoft.com/office/drawing/2016/5/10/chartex" xmlns:cx3="http://schemas.microsoft.com/office/drawing/2016/5/9/chartex" xmlns:cx2="http://schemas.microsoft.com/office/drawing/2015/10/21/chartex">
             <w:pict>
               <v:group id="Group 6105" style="width:122.651pt;height:119.762pt;mso-position-horizontal-relative:char;mso-position-vertical-relative:line" coordsize="15576,15209">
                 <v:shape id="Shape 139" style="position:absolute;width:15576;height:0;left:0;top:0;" coordsize="1557668,0" path="m0,0l1557668,0">
@@ -1166,6 +1169,7 @@
           <w:rFonts w:asciiTheme="majorBidi" w:hAnsiTheme="majorBidi" w:cstheme="majorBidi"/>
           <w:noProof/>
           <w:sz w:val="22"/>
+          <w:lang w:val="en-US" w:eastAsia="en-US"/>
         </w:rPr>
         <mc:AlternateContent>
           <mc:Choice Requires="wpg">
@@ -1238,7 +1242,7 @@
               </wp:inline>
             </w:drawing>
           </mc:Choice>
-          <mc:Fallback xmlns:a="http://schemas.openxmlformats.org/drawingml/2006/main">
+          <mc:Fallback xmlns:a="http://schemas.openxmlformats.org/drawingml/2006/main" xmlns:w16sdtdh="http://schemas.microsoft.com/office/word/2020/wordml/sdtdatahash" xmlns:w16="http://schemas.microsoft.com/office/word/2018/wordml" xmlns:w16cid="http://schemas.microsoft.com/office/word/2016/wordml/cid" xmlns:w16cex="http://schemas.microsoft.com/office/word/2018/wordml/cex" xmlns:am3d="http://schemas.microsoft.com/office/drawing/2017/model3d" xmlns:aink="http://schemas.microsoft.com/office/drawing/2016/ink" xmlns:cx8="http://schemas.microsoft.com/office/drawing/2016/5/14/chartex" xmlns:cx7="http://schemas.microsoft.com/office/drawing/2016/5/13/chartex" xmlns:cx6="http://schemas.microsoft.com/office/drawing/2016/5/12/chartex" xmlns:cx5="http://schemas.microsoft.com/office/drawing/2016/5/11/chartex" xmlns:cx4="http://schemas.microsoft.com/office/drawing/2016/5/10/chartex" xmlns:cx3="http://schemas.microsoft.com/office/drawing/2016/5/9/chartex" xmlns:cx2="http://schemas.microsoft.com/office/drawing/2015/10/21/chartex">
             <w:pict>
               <v:group id="Group 6354" style="width:189.926pt;height:0.398pt;mso-position-horizontal-relative:char;mso-position-vertical-relative:line" coordsize="24120,50">
                 <v:shape id="Shape 176" style="position:absolute;width:24120;height:0;left:0;top:0;" coordsize="2412060,0" path="m0,0l2412060,0">
@@ -1468,7 +1472,7 @@
         </w:rPr>
         <w:t xml:space="preserve">Goodfellow et al. (2016) available at </w:t>
       </w:r>
-      <w:hyperlink r:id="rId8">
+      <w:hyperlink r:id="rId7">
         <w:r>
           <w:rPr>
             <w:rFonts w:asciiTheme="majorBidi" w:hAnsiTheme="majorBidi" w:cstheme="majorBidi"/>
@@ -1476,7 +1480,7 @@
           <w:t xml:space="preserve">https://github.com/ </w:t>
         </w:r>
       </w:hyperlink>
-      <w:hyperlink r:id="rId9">
+      <w:hyperlink r:id="rId8">
         <w:r>
           <w:rPr>
             <w:rFonts w:asciiTheme="majorBidi" w:hAnsiTheme="majorBidi" w:cstheme="majorBidi"/>
@@ -1484,7 +1488,7 @@
           <w:t>goodfeli/dlbook_notation/</w:t>
         </w:r>
       </w:hyperlink>
-      <w:hyperlink r:id="rId10">
+      <w:hyperlink r:id="rId9">
         <w:r>
           <w:rPr>
             <w:rFonts w:asciiTheme="majorBidi" w:hAnsiTheme="majorBidi" w:cstheme="majorBidi"/>
@@ -3502,6 +3506,7 @@
         <w:rPr>
           <w:rFonts w:asciiTheme="majorBidi" w:hAnsiTheme="majorBidi" w:cstheme="majorBidi"/>
           <w:noProof/>
+          <w:lang w:val="en-US" w:eastAsia="en-US"/>
         </w:rPr>
         <w:drawing>
           <wp:anchor distT="0" distB="0" distL="114300" distR="114300" simplePos="0" relativeHeight="251658240" behindDoc="0" locked="0" layoutInCell="1" allowOverlap="0" wp14:anchorId="2A43CDA9" wp14:editId="06358532">
@@ -3525,7 +3530,7 @@
                     <pic:cNvPicPr/>
                   </pic:nvPicPr>
                   <pic:blipFill>
-                    <a:blip r:embed="rId11"/>
+                    <a:blip r:embed="rId10"/>
                     <a:stretch>
                       <a:fillRect/>
                     </a:stretch>
@@ -3857,6 +3862,7 @@
         <w:rPr>
           <w:rFonts w:asciiTheme="majorBidi" w:hAnsiTheme="majorBidi" w:cstheme="majorBidi"/>
           <w:noProof/>
+          <w:lang w:val="en-US" w:eastAsia="en-US"/>
         </w:rPr>
         <w:drawing>
           <wp:inline distT="0" distB="0" distL="0" distR="0" wp14:anchorId="4E437680" wp14:editId="0D25F434">
@@ -3872,7 +3878,7 @@
                     <pic:cNvPicPr/>
                   </pic:nvPicPr>
                   <pic:blipFill>
-                    <a:blip r:embed="rId12"/>
+                    <a:blip r:embed="rId11"/>
                     <a:stretch>
                       <a:fillRect/>
                     </a:stretch>
@@ -5896,6 +5902,7 @@
         <w:rPr>
           <w:rFonts w:asciiTheme="majorBidi" w:hAnsiTheme="majorBidi" w:cstheme="majorBidi"/>
           <w:noProof/>
+          <w:lang w:val="en-US" w:eastAsia="en-US"/>
         </w:rPr>
         <w:drawing>
           <wp:inline distT="0" distB="0" distL="0" distR="0" wp14:anchorId="0416315B" wp14:editId="627027F4">
@@ -5911,7 +5918,7 @@
                     <pic:cNvPicPr/>
                   </pic:nvPicPr>
                   <pic:blipFill>
-                    <a:blip r:embed="rId13"/>
+                    <a:blip r:embed="rId12"/>
                     <a:stretch>
                       <a:fillRect/>
                     </a:stretch>
@@ -6758,7 +6765,7 @@
         </w:rPr>
         <w:t>for .pdf graphics. See section 4.4 in the graphics bundle documentation (</w:t>
       </w:r>
-      <w:hyperlink r:id="rId14">
+      <w:hyperlink r:id="rId13">
         <w:r>
           <w:rPr>
             <w:rFonts w:asciiTheme="majorBidi" w:hAnsiTheme="majorBidi" w:cstheme="majorBidi"/>
@@ -6766,7 +6773,7 @@
           <w:t xml:space="preserve">http://www.ctan. </w:t>
         </w:r>
       </w:hyperlink>
-      <w:hyperlink r:id="rId15">
+      <w:hyperlink r:id="rId14">
         <w:r>
           <w:rPr>
             <w:rFonts w:asciiTheme="majorBidi" w:hAnsiTheme="majorBidi" w:cstheme="majorBidi"/>
@@ -6774,7 +6781,7 @@
           <w:t>org/tex-archive/macros/latex/required/graphics/grfguide.ps</w:t>
         </w:r>
       </w:hyperlink>
-      <w:hyperlink r:id="rId16">
+      <w:hyperlink r:id="rId15">
         <w:r>
           <w:rPr>
             <w:rFonts w:asciiTheme="majorBidi" w:hAnsiTheme="majorBidi" w:cstheme="majorBidi"/>
@@ -7057,12 +7064,12 @@
       </w:r>
     </w:p>
     <w:sectPr>
-      <w:headerReference w:type="even" r:id="rId17"/>
-      <w:headerReference w:type="default" r:id="rId18"/>
-      <w:footerReference w:type="even" r:id="rId19"/>
-      <w:footerReference w:type="default" r:id="rId20"/>
-      <w:headerReference w:type="first" r:id="rId21"/>
-      <w:footerReference w:type="first" r:id="rId22"/>
+      <w:headerReference w:type="even" r:id="rId16"/>
+      <w:headerReference w:type="default" r:id="rId17"/>
+      <w:footerReference w:type="even" r:id="rId18"/>
+      <w:footerReference w:type="default" r:id="rId19"/>
+      <w:headerReference w:type="first" r:id="rId20"/>
+      <w:footerReference w:type="first" r:id="rId21"/>
       <w:footnotePr>
         <w:numRestart w:val="eachPage"/>
       </w:footnotePr>
@@ -7075,7 +7082,7 @@
 </file>
 
 <file path=word/endnotes.xml><?xml version="1.0" encoding="utf-8"?>
-<w:endnotes xmlns:wpc="http://schemas.microsoft.com/office/word/2010/wordprocessingCanvas" xmlns:cx="http://schemas.microsoft.com/office/drawing/2014/chartex" xmlns:cx1="http://schemas.microsoft.com/office/drawing/2015/9/8/chartex" xmlns:cx2="http://schemas.microsoft.com/office/drawing/2015/10/21/chartex" xmlns:cx3="http://schemas.microsoft.com/office/drawing/2016/5/9/chartex" xmlns:cx4="http://schemas.microsoft.com/office/drawing/2016/5/10/chartex" xmlns:cx5="http://schemas.microsoft.com/office/drawing/2016/5/11/chartex" xmlns:cx6="http://schemas.microsoft.com/office/drawing/2016/5/12/chartex" xmlns:cx7="http://schemas.microsoft.com/office/drawing/2016/5/13/chartex" xmlns:cx8="http://schemas.microsoft.com/office/drawing/2016/5/14/chartex" xmlns:mc="http://schemas.openxmlformats.org/markup-compatibility/2006" xmlns:aink="http://schemas.microsoft.com/office/drawing/2016/ink" xmlns:am3d="http://schemas.microsoft.com/office/drawing/2017/model3d" xmlns:o="urn:schemas-microsoft-com:office:office" xmlns:r="http://schemas.openxmlformats.org/officeDocument/2006/relationships" xmlns:m="http://schemas.openxmlformats.org/officeDocument/2006/math" xmlns:v="urn:schemas-microsoft-com:vml" xmlns:wp14="http://schemas.microsoft.com/office/word/2010/wordprocessingDrawing" xmlns:wp="http://schemas.openxmlformats.org/drawingml/2006/wordprocessingDrawing" xmlns:w10="urn:schemas-microsoft-com:office:word" xmlns:w="http://schemas.openxmlformats.org/wordprocessingml/2006/main" xmlns:w14="http://schemas.microsoft.com/office/word/2010/wordml" xmlns:w15="http://schemas.microsoft.com/office/word/2012/wordml" xmlns:w16cex="http://schemas.microsoft.com/office/word/2018/wordml/cex" xmlns:w16cid="http://schemas.microsoft.com/office/word/2016/wordml/cid" xmlns:w16="http://schemas.microsoft.com/office/word/2018/wordml" xmlns:w16sdtdh="http://schemas.microsoft.com/office/word/2020/wordml/sdtdatahash" xmlns:w16se="http://schemas.microsoft.com/office/word/2015/wordml/symex" xmlns:wpg="http://schemas.microsoft.com/office/word/2010/wordprocessingGroup" xmlns:wpi="http://schemas.microsoft.com/office/word/2010/wordprocessingInk" xmlns:wne="http://schemas.microsoft.com/office/word/2006/wordml" xmlns:wps="http://schemas.microsoft.com/office/word/2010/wordprocessingShape" mc:Ignorable="w14 w15 w16se w16cid w16 w16cex w16sdtdh wp14">
+<w:endnotes xmlns:wpc="http://schemas.microsoft.com/office/word/2010/wordprocessingCanvas" xmlns:cx="http://schemas.microsoft.com/office/drawing/2014/chartex" xmlns:cx1="http://schemas.microsoft.com/office/drawing/2015/9/8/chartex" xmlns:mc="http://schemas.openxmlformats.org/markup-compatibility/2006" xmlns:o="urn:schemas-microsoft-com:office:office" xmlns:r="http://schemas.openxmlformats.org/officeDocument/2006/relationships" xmlns:m="http://schemas.openxmlformats.org/officeDocument/2006/math" xmlns:v="urn:schemas-microsoft-com:vml" xmlns:wp14="http://schemas.microsoft.com/office/word/2010/wordprocessingDrawing" xmlns:wp="http://schemas.openxmlformats.org/drawingml/2006/wordprocessingDrawing" xmlns:w10="urn:schemas-microsoft-com:office:word" xmlns:w="http://schemas.openxmlformats.org/wordprocessingml/2006/main" xmlns:w14="http://schemas.microsoft.com/office/word/2010/wordml" xmlns:w15="http://schemas.microsoft.com/office/word/2012/wordml" xmlns:w16se="http://schemas.microsoft.com/office/word/2015/wordml/symex" xmlns:wpg="http://schemas.microsoft.com/office/word/2010/wordprocessingGroup" xmlns:wpi="http://schemas.microsoft.com/office/word/2010/wordprocessingInk" xmlns:wne="http://schemas.microsoft.com/office/word/2006/wordml" xmlns:wps="http://schemas.microsoft.com/office/word/2010/wordprocessingShape" mc:Ignorable="w14 w15 w16se wp14">
   <w:endnote w:type="separator" w:id="-1">
     <w:p>
       <w:pPr>
@@ -7100,7 +7107,7 @@
 </file>
 
 <file path=word/footer1.xml><?xml version="1.0" encoding="utf-8"?>
-<w:ftr xmlns:wpc="http://schemas.microsoft.com/office/word/2010/wordprocessingCanvas" xmlns:cx="http://schemas.microsoft.com/office/drawing/2014/chartex" xmlns:cx1="http://schemas.microsoft.com/office/drawing/2015/9/8/chartex" xmlns:cx2="http://schemas.microsoft.com/office/drawing/2015/10/21/chartex" xmlns:cx3="http://schemas.microsoft.com/office/drawing/2016/5/9/chartex" xmlns:cx4="http://schemas.microsoft.com/office/drawing/2016/5/10/chartex" xmlns:cx5="http://schemas.microsoft.com/office/drawing/2016/5/11/chartex" xmlns:cx6="http://schemas.microsoft.com/office/drawing/2016/5/12/chartex" xmlns:cx7="http://schemas.microsoft.com/office/drawing/2016/5/13/chartex" xmlns:cx8="http://schemas.microsoft.com/office/drawing/2016/5/14/chartex" xmlns:mc="http://schemas.openxmlformats.org/markup-compatibility/2006" xmlns:aink="http://schemas.microsoft.com/office/drawing/2016/ink" xmlns:am3d="http://schemas.microsoft.com/office/drawing/2017/model3d" xmlns:o="urn:schemas-microsoft-com:office:office" xmlns:r="http://schemas.openxmlformats.org/officeDocument/2006/relationships" xmlns:m="http://schemas.openxmlformats.org/officeDocument/2006/math" xmlns:v="urn:schemas-microsoft-com:vml" xmlns:wp14="http://schemas.microsoft.com/office/word/2010/wordprocessingDrawing" xmlns:wp="http://schemas.openxmlformats.org/drawingml/2006/wordprocessingDrawing" xmlns:w10="urn:schemas-microsoft-com:office:word" xmlns:w="http://schemas.openxmlformats.org/wordprocessingml/2006/main" xmlns:w14="http://schemas.microsoft.com/office/word/2010/wordml" xmlns:w15="http://schemas.microsoft.com/office/word/2012/wordml" xmlns:w16cex="http://schemas.microsoft.com/office/word/2018/wordml/cex" xmlns:w16cid="http://schemas.microsoft.com/office/word/2016/wordml/cid" xmlns:w16="http://schemas.microsoft.com/office/word/2018/wordml" xmlns:w16sdtdh="http://schemas.microsoft.com/office/word/2020/wordml/sdtdatahash" xmlns:w16se="http://schemas.microsoft.com/office/word/2015/wordml/symex" xmlns:wpg="http://schemas.microsoft.com/office/word/2010/wordprocessingGroup" xmlns:wpi="http://schemas.microsoft.com/office/word/2010/wordprocessingInk" xmlns:wne="http://schemas.microsoft.com/office/word/2006/wordml" xmlns:wps="http://schemas.microsoft.com/office/word/2010/wordprocessingShape" mc:Ignorable="w14 w15 w16se w16cid w16 w16cex w16sdtdh wp14">
+<w:ftr xmlns:wpc="http://schemas.microsoft.com/office/word/2010/wordprocessingCanvas" xmlns:cx="http://schemas.microsoft.com/office/drawing/2014/chartex" xmlns:cx1="http://schemas.microsoft.com/office/drawing/2015/9/8/chartex" xmlns:mc="http://schemas.openxmlformats.org/markup-compatibility/2006" xmlns:o="urn:schemas-microsoft-com:office:office" xmlns:r="http://schemas.openxmlformats.org/officeDocument/2006/relationships" xmlns:m="http://schemas.openxmlformats.org/officeDocument/2006/math" xmlns:v="urn:schemas-microsoft-com:vml" xmlns:wp14="http://schemas.microsoft.com/office/word/2010/wordprocessingDrawing" xmlns:wp="http://schemas.openxmlformats.org/drawingml/2006/wordprocessingDrawing" xmlns:w10="urn:schemas-microsoft-com:office:word" xmlns:w="http://schemas.openxmlformats.org/wordprocessingml/2006/main" xmlns:w14="http://schemas.microsoft.com/office/word/2010/wordml" xmlns:w15="http://schemas.microsoft.com/office/word/2012/wordml" xmlns:w16se="http://schemas.microsoft.com/office/word/2015/wordml/symex" xmlns:wpg="http://schemas.microsoft.com/office/word/2010/wordprocessingGroup" xmlns:wpi="http://schemas.microsoft.com/office/word/2010/wordprocessingInk" xmlns:wne="http://schemas.microsoft.com/office/word/2006/wordml" xmlns:wps="http://schemas.microsoft.com/office/word/2010/wordprocessingShape" mc:Ignorable="w14 w15 w16se wp14">
   <w:p>
     <w:pPr>
       <w:spacing w:after="0" w:line="259" w:lineRule="auto"/>
@@ -7127,7 +7134,7 @@
 </file>
 
 <file path=word/footer2.xml><?xml version="1.0" encoding="utf-8"?>
-<w:ftr xmlns:wpc="http://schemas.microsoft.com/office/word/2010/wordprocessingCanvas" xmlns:cx="http://schemas.microsoft.com/office/drawing/2014/chartex" xmlns:cx1="http://schemas.microsoft.com/office/drawing/2015/9/8/chartex" xmlns:cx2="http://schemas.microsoft.com/office/drawing/2015/10/21/chartex" xmlns:cx3="http://schemas.microsoft.com/office/drawing/2016/5/9/chartex" xmlns:cx4="http://schemas.microsoft.com/office/drawing/2016/5/10/chartex" xmlns:cx5="http://schemas.microsoft.com/office/drawing/2016/5/11/chartex" xmlns:cx6="http://schemas.microsoft.com/office/drawing/2016/5/12/chartex" xmlns:cx7="http://schemas.microsoft.com/office/drawing/2016/5/13/chartex" xmlns:cx8="http://schemas.microsoft.com/office/drawing/2016/5/14/chartex" xmlns:mc="http://schemas.openxmlformats.org/markup-compatibility/2006" xmlns:aink="http://schemas.microsoft.com/office/drawing/2016/ink" xmlns:am3d="http://schemas.microsoft.com/office/drawing/2017/model3d" xmlns:o="urn:schemas-microsoft-com:office:office" xmlns:r="http://schemas.openxmlformats.org/officeDocument/2006/relationships" xmlns:m="http://schemas.openxmlformats.org/officeDocument/2006/math" xmlns:v="urn:schemas-microsoft-com:vml" xmlns:wp14="http://schemas.microsoft.com/office/word/2010/wordprocessingDrawing" xmlns:wp="http://schemas.openxmlformats.org/drawingml/2006/wordprocessingDrawing" xmlns:w10="urn:schemas-microsoft-com:office:word" xmlns:w="http://schemas.openxmlformats.org/wordprocessingml/2006/main" xmlns:w14="http://schemas.microsoft.com/office/word/2010/wordml" xmlns:w15="http://schemas.microsoft.com/office/word/2012/wordml" xmlns:w16cex="http://schemas.microsoft.com/office/word/2018/wordml/cex" xmlns:w16cid="http://schemas.microsoft.com/office/word/2016/wordml/cid" xmlns:w16="http://schemas.microsoft.com/office/word/2018/wordml" xmlns:w16sdtdh="http://schemas.microsoft.com/office/word/2020/wordml/sdtdatahash" xmlns:w16se="http://schemas.microsoft.com/office/word/2015/wordml/symex" xmlns:wpg="http://schemas.microsoft.com/office/word/2010/wordprocessingGroup" xmlns:wpi="http://schemas.microsoft.com/office/word/2010/wordprocessingInk" xmlns:wne="http://schemas.microsoft.com/office/word/2006/wordml" xmlns:wps="http://schemas.microsoft.com/office/word/2010/wordprocessingShape" mc:Ignorable="w14 w15 w16se w16cid w16 w16cex w16sdtdh wp14">
+<w:ftr xmlns:wpc="http://schemas.microsoft.com/office/word/2010/wordprocessingCanvas" xmlns:cx="http://schemas.microsoft.com/office/drawing/2014/chartex" xmlns:cx1="http://schemas.microsoft.com/office/drawing/2015/9/8/chartex" xmlns:mc="http://schemas.openxmlformats.org/markup-compatibility/2006" xmlns:o="urn:schemas-microsoft-com:office:office" xmlns:r="http://schemas.openxmlformats.org/officeDocument/2006/relationships" xmlns:m="http://schemas.openxmlformats.org/officeDocument/2006/math" xmlns:v="urn:schemas-microsoft-com:vml" xmlns:wp14="http://schemas.microsoft.com/office/word/2010/wordprocessingDrawing" xmlns:wp="http://schemas.openxmlformats.org/drawingml/2006/wordprocessingDrawing" xmlns:w10="urn:schemas-microsoft-com:office:word" xmlns:w="http://schemas.openxmlformats.org/wordprocessingml/2006/main" xmlns:w14="http://schemas.microsoft.com/office/word/2010/wordml" xmlns:w15="http://schemas.microsoft.com/office/word/2012/wordml" xmlns:w16se="http://schemas.microsoft.com/office/word/2015/wordml/symex" xmlns:wpg="http://schemas.microsoft.com/office/word/2010/wordprocessingGroup" xmlns:wpi="http://schemas.microsoft.com/office/word/2010/wordprocessingInk" xmlns:wne="http://schemas.microsoft.com/office/word/2006/wordml" xmlns:wps="http://schemas.microsoft.com/office/word/2010/wordprocessingShape" mc:Ignorable="w14 w15 w16se wp14">
   <w:p>
     <w:pPr>
       <w:spacing w:after="0" w:line="259" w:lineRule="auto"/>
@@ -7144,7 +7151,10 @@
       <w:fldChar w:fldCharType="separate"/>
     </w:r>
     <w:r>
-      <w:t>1</w:t>
+      <w:rPr>
+        <w:noProof/>
+      </w:rPr>
+      <w:t>6</w:t>
     </w:r>
     <w:r>
       <w:fldChar w:fldCharType="end"/>
@@ -7154,7 +7164,7 @@
 </file>
 
 <file path=word/footer3.xml><?xml version="1.0" encoding="utf-8"?>
-<w:ftr xmlns:wpc="http://schemas.microsoft.com/office/word/2010/wordprocessingCanvas" xmlns:cx="http://schemas.microsoft.com/office/drawing/2014/chartex" xmlns:cx1="http://schemas.microsoft.com/office/drawing/2015/9/8/chartex" xmlns:cx2="http://schemas.microsoft.com/office/drawing/2015/10/21/chartex" xmlns:cx3="http://schemas.microsoft.com/office/drawing/2016/5/9/chartex" xmlns:cx4="http://schemas.microsoft.com/office/drawing/2016/5/10/chartex" xmlns:cx5="http://schemas.microsoft.com/office/drawing/2016/5/11/chartex" xmlns:cx6="http://schemas.microsoft.com/office/drawing/2016/5/12/chartex" xmlns:cx7="http://schemas.microsoft.com/office/drawing/2016/5/13/chartex" xmlns:cx8="http://schemas.microsoft.com/office/drawing/2016/5/14/chartex" xmlns:mc="http://schemas.openxmlformats.org/markup-compatibility/2006" xmlns:aink="http://schemas.microsoft.com/office/drawing/2016/ink" xmlns:am3d="http://schemas.microsoft.com/office/drawing/2017/model3d" xmlns:o="urn:schemas-microsoft-com:office:office" xmlns:r="http://schemas.openxmlformats.org/officeDocument/2006/relationships" xmlns:m="http://schemas.openxmlformats.org/officeDocument/2006/math" xmlns:v="urn:schemas-microsoft-com:vml" xmlns:wp14="http://schemas.microsoft.com/office/word/2010/wordprocessingDrawing" xmlns:wp="http://schemas.openxmlformats.org/drawingml/2006/wordprocessingDrawing" xmlns:w10="urn:schemas-microsoft-com:office:word" xmlns:w="http://schemas.openxmlformats.org/wordprocessingml/2006/main" xmlns:w14="http://schemas.microsoft.com/office/word/2010/wordml" xmlns:w15="http://schemas.microsoft.com/office/word/2012/wordml" xmlns:w16cex="http://schemas.microsoft.com/office/word/2018/wordml/cex" xmlns:w16cid="http://schemas.microsoft.com/office/word/2016/wordml/cid" xmlns:w16="http://schemas.microsoft.com/office/word/2018/wordml" xmlns:w16sdtdh="http://schemas.microsoft.com/office/word/2020/wordml/sdtdatahash" xmlns:w16se="http://schemas.microsoft.com/office/word/2015/wordml/symex" xmlns:wpg="http://schemas.microsoft.com/office/word/2010/wordprocessingGroup" xmlns:wpi="http://schemas.microsoft.com/office/word/2010/wordprocessingInk" xmlns:wne="http://schemas.microsoft.com/office/word/2006/wordml" xmlns:wps="http://schemas.microsoft.com/office/word/2010/wordprocessingShape" mc:Ignorable="w14 w15 w16se w16cid w16 w16cex w16sdtdh wp14">
+<w:ftr xmlns:wpc="http://schemas.microsoft.com/office/word/2010/wordprocessingCanvas" xmlns:cx="http://schemas.microsoft.com/office/drawing/2014/chartex" xmlns:cx1="http://schemas.microsoft.com/office/drawing/2015/9/8/chartex" xmlns:mc="http://schemas.openxmlformats.org/markup-compatibility/2006" xmlns:o="urn:schemas-microsoft-com:office:office" xmlns:r="http://schemas.openxmlformats.org/officeDocument/2006/relationships" xmlns:m="http://schemas.openxmlformats.org/officeDocument/2006/math" xmlns:v="urn:schemas-microsoft-com:vml" xmlns:wp14="http://schemas.microsoft.com/office/word/2010/wordprocessingDrawing" xmlns:wp="http://schemas.openxmlformats.org/drawingml/2006/wordprocessingDrawing" xmlns:w10="urn:schemas-microsoft-com:office:word" xmlns:w="http://schemas.openxmlformats.org/wordprocessingml/2006/main" xmlns:w14="http://schemas.microsoft.com/office/word/2010/wordml" xmlns:w15="http://schemas.microsoft.com/office/word/2012/wordml" xmlns:w16se="http://schemas.microsoft.com/office/word/2015/wordml/symex" xmlns:wpg="http://schemas.microsoft.com/office/word/2010/wordprocessingGroup" xmlns:wpi="http://schemas.microsoft.com/office/word/2010/wordprocessingInk" xmlns:wne="http://schemas.microsoft.com/office/word/2006/wordml" xmlns:wps="http://schemas.microsoft.com/office/word/2010/wordprocessingShape" mc:Ignorable="w14 w15 w16se wp14">
   <w:p>
     <w:pPr>
       <w:spacing w:after="0" w:line="259" w:lineRule="auto"/>
@@ -7181,7 +7191,7 @@
 </file>
 
 <file path=word/footnotes.xml><?xml version="1.0" encoding="utf-8"?>
-<w:footnotes xmlns:wpc="http://schemas.microsoft.com/office/word/2010/wordprocessingCanvas" xmlns:cx="http://schemas.microsoft.com/office/drawing/2014/chartex" xmlns:cx1="http://schemas.microsoft.com/office/drawing/2015/9/8/chartex" xmlns:cx2="http://schemas.microsoft.com/office/drawing/2015/10/21/chartex" xmlns:cx3="http://schemas.microsoft.com/office/drawing/2016/5/9/chartex" xmlns:cx4="http://schemas.microsoft.com/office/drawing/2016/5/10/chartex" xmlns:cx5="http://schemas.microsoft.com/office/drawing/2016/5/11/chartex" xmlns:cx6="http://schemas.microsoft.com/office/drawing/2016/5/12/chartex" xmlns:cx7="http://schemas.microsoft.com/office/drawing/2016/5/13/chartex" xmlns:cx8="http://schemas.microsoft.com/office/drawing/2016/5/14/chartex" xmlns:mc="http://schemas.openxmlformats.org/markup-compatibility/2006" xmlns:aink="http://schemas.microsoft.com/office/drawing/2016/ink" xmlns:am3d="http://schemas.microsoft.com/office/drawing/2017/model3d" xmlns:o="urn:schemas-microsoft-com:office:office" xmlns:r="http://schemas.openxmlformats.org/officeDocument/2006/relationships" xmlns:m="http://schemas.openxmlformats.org/officeDocument/2006/math" xmlns:v="urn:schemas-microsoft-com:vml" xmlns:wp14="http://schemas.microsoft.com/office/word/2010/wordprocessingDrawing" xmlns:wp="http://schemas.openxmlformats.org/drawingml/2006/wordprocessingDrawing" xmlns:w10="urn:schemas-microsoft-com:office:word" xmlns:w="http://schemas.openxmlformats.org/wordprocessingml/2006/main" xmlns:w14="http://schemas.microsoft.com/office/word/2010/wordml" xmlns:w15="http://schemas.microsoft.com/office/word/2012/wordml" xmlns:w16cex="http://schemas.microsoft.com/office/word/2018/wordml/cex" xmlns:w16cid="http://schemas.microsoft.com/office/word/2016/wordml/cid" xmlns:w16="http://schemas.microsoft.com/office/word/2018/wordml" xmlns:w16sdtdh="http://schemas.microsoft.com/office/word/2020/wordml/sdtdatahash" xmlns:w16se="http://schemas.microsoft.com/office/word/2015/wordml/symex" xmlns:wpg="http://schemas.microsoft.com/office/word/2010/wordprocessingGroup" xmlns:wpi="http://schemas.microsoft.com/office/word/2010/wordprocessingInk" xmlns:wne="http://schemas.microsoft.com/office/word/2006/wordml" xmlns:wps="http://schemas.microsoft.com/office/word/2010/wordprocessingShape" mc:Ignorable="w14 w15 w16se w16cid w16 w16cex w16sdtdh wp14">
+<w:footnotes xmlns:wpc="http://schemas.microsoft.com/office/word/2010/wordprocessingCanvas" xmlns:cx="http://schemas.microsoft.com/office/drawing/2014/chartex" xmlns:cx1="http://schemas.microsoft.com/office/drawing/2015/9/8/chartex" xmlns:mc="http://schemas.openxmlformats.org/markup-compatibility/2006" xmlns:o="urn:schemas-microsoft-com:office:office" xmlns:r="http://schemas.openxmlformats.org/officeDocument/2006/relationships" xmlns:m="http://schemas.openxmlformats.org/officeDocument/2006/math" xmlns:v="urn:schemas-microsoft-com:vml" xmlns:wp14="http://schemas.microsoft.com/office/word/2010/wordprocessingDrawing" xmlns:wp="http://schemas.openxmlformats.org/drawingml/2006/wordprocessingDrawing" xmlns:w10="urn:schemas-microsoft-com:office:word" xmlns:w="http://schemas.openxmlformats.org/wordprocessingml/2006/main" xmlns:w14="http://schemas.microsoft.com/office/word/2010/wordml" xmlns:w15="http://schemas.microsoft.com/office/word/2012/wordml" xmlns:w16se="http://schemas.microsoft.com/office/word/2015/wordml/symex" xmlns:wpg="http://schemas.microsoft.com/office/word/2010/wordprocessingGroup" xmlns:wpi="http://schemas.microsoft.com/office/word/2010/wordprocessingInk" xmlns:wne="http://schemas.microsoft.com/office/word/2006/wordml" xmlns:wps="http://schemas.microsoft.com/office/word/2010/wordprocessingShape" mc:Ignorable="w14 w15 w16se wp14">
   <w:footnote w:type="separator" w:id="-1">
     <w:p>
       <w:pPr>
@@ -7244,7 +7254,7 @@
 </file>
 
 <file path=word/header1.xml><?xml version="1.0" encoding="utf-8"?>
-<w:hdr xmlns:wpc="http://schemas.microsoft.com/office/word/2010/wordprocessingCanvas" xmlns:cx="http://schemas.microsoft.com/office/drawing/2014/chartex" xmlns:cx1="http://schemas.microsoft.com/office/drawing/2015/9/8/chartex" xmlns:cx2="http://schemas.microsoft.com/office/drawing/2015/10/21/chartex" xmlns:cx3="http://schemas.microsoft.com/office/drawing/2016/5/9/chartex" xmlns:cx4="http://schemas.microsoft.com/office/drawing/2016/5/10/chartex" xmlns:cx5="http://schemas.microsoft.com/office/drawing/2016/5/11/chartex" xmlns:cx6="http://schemas.microsoft.com/office/drawing/2016/5/12/chartex" xmlns:cx7="http://schemas.microsoft.com/office/drawing/2016/5/13/chartex" xmlns:cx8="http://schemas.microsoft.com/office/drawing/2016/5/14/chartex" xmlns:mc="http://schemas.openxmlformats.org/markup-compatibility/2006" xmlns:aink="http://schemas.microsoft.com/office/drawing/2016/ink" xmlns:am3d="http://schemas.microsoft.com/office/drawing/2017/model3d" xmlns:o="urn:schemas-microsoft-com:office:office" xmlns:r="http://schemas.openxmlformats.org/officeDocument/2006/relationships" xmlns:m="http://schemas.openxmlformats.org/officeDocument/2006/math" xmlns:v="urn:schemas-microsoft-com:vml" xmlns:wp14="http://schemas.microsoft.com/office/word/2010/wordprocessingDrawing" xmlns:wp="http://schemas.openxmlformats.org/drawingml/2006/wordprocessingDrawing" xmlns:w10="urn:schemas-microsoft-com:office:word" xmlns:w="http://schemas.openxmlformats.org/wordprocessingml/2006/main" xmlns:w14="http://schemas.microsoft.com/office/word/2010/wordml" xmlns:w15="http://schemas.microsoft.com/office/word/2012/wordml" xmlns:w16cex="http://schemas.microsoft.com/office/word/2018/wordml/cex" xmlns:w16cid="http://schemas.microsoft.com/office/word/2016/wordml/cid" xmlns:w16="http://schemas.microsoft.com/office/word/2018/wordml" xmlns:w16sdtdh="http://schemas.microsoft.com/office/word/2020/wordml/sdtdatahash" xmlns:w16se="http://schemas.microsoft.com/office/word/2015/wordml/symex" xmlns:wpg="http://schemas.microsoft.com/office/word/2010/wordprocessingGroup" xmlns:wpi="http://schemas.microsoft.com/office/word/2010/wordprocessingInk" xmlns:wne="http://schemas.microsoft.com/office/word/2006/wordml" xmlns:wps="http://schemas.microsoft.com/office/word/2010/wordprocessingShape" mc:Ignorable="w14 w15 w16se w16cid w16 w16cex w16sdtdh wp14">
+<w:hdr xmlns:wpc="http://schemas.microsoft.com/office/word/2010/wordprocessingCanvas" xmlns:cx="http://schemas.microsoft.com/office/drawing/2014/chartex" xmlns:cx1="http://schemas.microsoft.com/office/drawing/2015/9/8/chartex" xmlns:mc="http://schemas.openxmlformats.org/markup-compatibility/2006" xmlns:o="urn:schemas-microsoft-com:office:office" xmlns:r="http://schemas.openxmlformats.org/officeDocument/2006/relationships" xmlns:m="http://schemas.openxmlformats.org/officeDocument/2006/math" xmlns:v="urn:schemas-microsoft-com:vml" xmlns:wp14="http://schemas.microsoft.com/office/word/2010/wordprocessingDrawing" xmlns:wp="http://schemas.openxmlformats.org/drawingml/2006/wordprocessingDrawing" xmlns:w10="urn:schemas-microsoft-com:office:word" xmlns:w="http://schemas.openxmlformats.org/wordprocessingml/2006/main" xmlns:w14="http://schemas.microsoft.com/office/word/2010/wordml" xmlns:w15="http://schemas.microsoft.com/office/word/2012/wordml" xmlns:w16se="http://schemas.microsoft.com/office/word/2015/wordml/symex" xmlns:wpg="http://schemas.microsoft.com/office/word/2010/wordprocessingGroup" xmlns:wpi="http://schemas.microsoft.com/office/word/2010/wordprocessingInk" xmlns:wne="http://schemas.microsoft.com/office/word/2006/wordml" xmlns:wps="http://schemas.microsoft.com/office/word/2010/wordprocessingShape" mc:Ignorable="w14 w15 w16se wp14">
   <w:p>
     <w:pPr>
       <w:spacing w:after="0" w:line="259" w:lineRule="auto"/>
@@ -7255,6 +7265,7 @@
       <w:rPr>
         <w:noProof/>
         <w:sz w:val="22"/>
+        <w:lang w:val="en-US" w:eastAsia="en-US"/>
       </w:rPr>
       <mc:AlternateContent>
         <mc:Choice Requires="wpg">
@@ -7335,7 +7346,7 @@
             </wp:anchor>
           </w:drawing>
         </mc:Choice>
-        <mc:Fallback xmlns:a="http://schemas.openxmlformats.org/drawingml/2006/main">
+        <mc:Fallback xmlns:a="http://schemas.openxmlformats.org/drawingml/2006/main" xmlns:w16sdtdh="http://schemas.microsoft.com/office/word/2020/wordml/sdtdatahash" xmlns:w16="http://schemas.microsoft.com/office/word/2018/wordml" xmlns:w16cid="http://schemas.microsoft.com/office/word/2016/wordml/cid" xmlns:w16cex="http://schemas.microsoft.com/office/word/2018/wordml/cex" xmlns:am3d="http://schemas.microsoft.com/office/drawing/2017/model3d" xmlns:aink="http://schemas.microsoft.com/office/drawing/2016/ink" xmlns:cx8="http://schemas.microsoft.com/office/drawing/2016/5/14/chartex" xmlns:cx7="http://schemas.microsoft.com/office/drawing/2016/5/13/chartex" xmlns:cx6="http://schemas.microsoft.com/office/drawing/2016/5/12/chartex" xmlns:cx5="http://schemas.microsoft.com/office/drawing/2016/5/11/chartex" xmlns:cx4="http://schemas.microsoft.com/office/drawing/2016/5/10/chartex" xmlns:cx3="http://schemas.microsoft.com/office/drawing/2016/5/9/chartex" xmlns:cx2="http://schemas.microsoft.com/office/drawing/2015/10/21/chartex">
           <w:pict>
             <v:group id="Group 10116" style="width:396pt;height:0.398pt;position:absolute;mso-position-horizontal-relative:page;mso-position-horizontal:absolute;margin-left:108pt;mso-position-vertical-relative:page;margin-top:39.154pt;" coordsize="50292,50">
               <v:shape id="Shape 10117" style="position:absolute;width:50292;height:0;left:0;top:0;" coordsize="5029200,0" path="m0,0l5029200,0">
@@ -7356,7 +7367,7 @@
 </file>
 
 <file path=word/header2.xml><?xml version="1.0" encoding="utf-8"?>
-<w:hdr xmlns:wpc="http://schemas.microsoft.com/office/word/2010/wordprocessingCanvas" xmlns:cx="http://schemas.microsoft.com/office/drawing/2014/chartex" xmlns:cx1="http://schemas.microsoft.com/office/drawing/2015/9/8/chartex" xmlns:cx2="http://schemas.microsoft.com/office/drawing/2015/10/21/chartex" xmlns:cx3="http://schemas.microsoft.com/office/drawing/2016/5/9/chartex" xmlns:cx4="http://schemas.microsoft.com/office/drawing/2016/5/10/chartex" xmlns:cx5="http://schemas.microsoft.com/office/drawing/2016/5/11/chartex" xmlns:cx6="http://schemas.microsoft.com/office/drawing/2016/5/12/chartex" xmlns:cx7="http://schemas.microsoft.com/office/drawing/2016/5/13/chartex" xmlns:cx8="http://schemas.microsoft.com/office/drawing/2016/5/14/chartex" xmlns:mc="http://schemas.openxmlformats.org/markup-compatibility/2006" xmlns:aink="http://schemas.microsoft.com/office/drawing/2016/ink" xmlns:am3d="http://schemas.microsoft.com/office/drawing/2017/model3d" xmlns:o="urn:schemas-microsoft-com:office:office" xmlns:r="http://schemas.openxmlformats.org/officeDocument/2006/relationships" xmlns:m="http://schemas.openxmlformats.org/officeDocument/2006/math" xmlns:v="urn:schemas-microsoft-com:vml" xmlns:wp14="http://schemas.microsoft.com/office/word/2010/wordprocessingDrawing" xmlns:wp="http://schemas.openxmlformats.org/drawingml/2006/wordprocessingDrawing" xmlns:w10="urn:schemas-microsoft-com:office:word" xmlns:w="http://schemas.openxmlformats.org/wordprocessingml/2006/main" xmlns:w14="http://schemas.microsoft.com/office/word/2010/wordml" xmlns:w15="http://schemas.microsoft.com/office/word/2012/wordml" xmlns:w16cex="http://schemas.microsoft.com/office/word/2018/wordml/cex" xmlns:w16cid="http://schemas.microsoft.com/office/word/2016/wordml/cid" xmlns:w16="http://schemas.microsoft.com/office/word/2018/wordml" xmlns:w16sdtdh="http://schemas.microsoft.com/office/word/2020/wordml/sdtdatahash" xmlns:w16se="http://schemas.microsoft.com/office/word/2015/wordml/symex" xmlns:wpg="http://schemas.microsoft.com/office/word/2010/wordprocessingGroup" xmlns:wpi="http://schemas.microsoft.com/office/word/2010/wordprocessingInk" xmlns:wne="http://schemas.microsoft.com/office/word/2006/wordml" xmlns:wps="http://schemas.microsoft.com/office/word/2010/wordprocessingShape" mc:Ignorable="w14 w15 w16se w16cid w16 w16cex w16sdtdh wp14">
+<w:hdr xmlns:wpc="http://schemas.microsoft.com/office/word/2010/wordprocessingCanvas" xmlns:cx="http://schemas.microsoft.com/office/drawing/2014/chartex" xmlns:cx1="http://schemas.microsoft.com/office/drawing/2015/9/8/chartex" xmlns:mc="http://schemas.openxmlformats.org/markup-compatibility/2006" xmlns:o="urn:schemas-microsoft-com:office:office" xmlns:r="http://schemas.openxmlformats.org/officeDocument/2006/relationships" xmlns:m="http://schemas.openxmlformats.org/officeDocument/2006/math" xmlns:v="urn:schemas-microsoft-com:vml" xmlns:wp14="http://schemas.microsoft.com/office/word/2010/wordprocessingDrawing" xmlns:wp="http://schemas.openxmlformats.org/drawingml/2006/wordprocessingDrawing" xmlns:w10="urn:schemas-microsoft-com:office:word" xmlns:w="http://schemas.openxmlformats.org/wordprocessingml/2006/main" xmlns:w14="http://schemas.microsoft.com/office/word/2010/wordml" xmlns:w15="http://schemas.microsoft.com/office/word/2012/wordml" xmlns:w16se="http://schemas.microsoft.com/office/word/2015/wordml/symex" xmlns:wpg="http://schemas.microsoft.com/office/word/2010/wordprocessingGroup" xmlns:wpi="http://schemas.microsoft.com/office/word/2010/wordprocessingInk" xmlns:wne="http://schemas.microsoft.com/office/word/2006/wordml" xmlns:wps="http://schemas.microsoft.com/office/word/2010/wordprocessingShape" mc:Ignorable="w14 w15 w16se wp14">
   <w:p>
     <w:pPr>
       <w:spacing w:after="0" w:line="259" w:lineRule="auto"/>
@@ -7364,6 +7375,7 @@
       <w:jc w:val="left"/>
       <w:rPr>
         <w:rFonts w:asciiTheme="majorBidi" w:hAnsiTheme="majorBidi" w:cstheme="majorBidi"/>
+        <w:lang w:val="en-US"/>
       </w:rPr>
     </w:pPr>
     <w:r>
@@ -7371,6 +7383,7 @@
         <w:rFonts w:asciiTheme="majorBidi" w:hAnsiTheme="majorBidi" w:cstheme="majorBidi"/>
         <w:noProof/>
         <w:sz w:val="22"/>
+        <w:lang w:val="en-US" w:eastAsia="en-US"/>
       </w:rPr>
       <mc:AlternateContent>
         <mc:Choice Requires="wpg">
@@ -7451,7 +7464,7 @@
             </wp:anchor>
           </w:drawing>
         </mc:Choice>
-        <mc:Fallback xmlns:a="http://schemas.openxmlformats.org/drawingml/2006/main">
+        <mc:Fallback xmlns:a="http://schemas.openxmlformats.org/drawingml/2006/main" xmlns:w16sdtdh="http://schemas.microsoft.com/office/word/2020/wordml/sdtdatahash" xmlns:w16="http://schemas.microsoft.com/office/word/2018/wordml" xmlns:w16cid="http://schemas.microsoft.com/office/word/2016/wordml/cid" xmlns:w16cex="http://schemas.microsoft.com/office/word/2018/wordml/cex" xmlns:am3d="http://schemas.microsoft.com/office/drawing/2017/model3d" xmlns:aink="http://schemas.microsoft.com/office/drawing/2016/ink" xmlns:cx8="http://schemas.microsoft.com/office/drawing/2016/5/14/chartex" xmlns:cx7="http://schemas.microsoft.com/office/drawing/2016/5/13/chartex" xmlns:cx6="http://schemas.microsoft.com/office/drawing/2016/5/12/chartex" xmlns:cx5="http://schemas.microsoft.com/office/drawing/2016/5/11/chartex" xmlns:cx4="http://schemas.microsoft.com/office/drawing/2016/5/10/chartex" xmlns:cx3="http://schemas.microsoft.com/office/drawing/2016/5/9/chartex" xmlns:cx2="http://schemas.microsoft.com/office/drawing/2015/10/21/chartex">
           <w:pict>
             <v:group id="Group 10102" style="width:396pt;height:0.398pt;position:absolute;mso-position-horizontal-relative:page;mso-position-horizontal:absolute;margin-left:108pt;mso-position-vertical-relative:page;margin-top:39.154pt;" coordsize="50292,50">
               <v:shape id="Shape 10103" style="position:absolute;width:50292;height:0;left:0;top:0;" coordsize="5029200,0" path="m0,0l5029200,0">
@@ -7468,14 +7481,21 @@
       <w:rPr>
         <w:rFonts w:asciiTheme="majorBidi" w:hAnsiTheme="majorBidi" w:cstheme="majorBidi"/>
       </w:rPr>
-      <w:t>Under review: AfricaNLP workshop at ICLR2022</w:t>
+      <w:t>Under review: AfricaNLP workshop at ICLR202</w:t>
+    </w:r>
+    <w:r>
+      <w:rPr>
+        <w:rFonts w:asciiTheme="majorBidi" w:hAnsiTheme="majorBidi" w:cstheme="majorBidi"/>
+        <w:lang w:val="en-US"/>
+      </w:rPr>
+      <w:t>3</w:t>
     </w:r>
   </w:p>
 </w:hdr>
 </file>
 
 <file path=word/header3.xml><?xml version="1.0" encoding="utf-8"?>
-<w:hdr xmlns:wpc="http://schemas.microsoft.com/office/word/2010/wordprocessingCanvas" xmlns:cx="http://schemas.microsoft.com/office/drawing/2014/chartex" xmlns:cx1="http://schemas.microsoft.com/office/drawing/2015/9/8/chartex" xmlns:cx2="http://schemas.microsoft.com/office/drawing/2015/10/21/chartex" xmlns:cx3="http://schemas.microsoft.com/office/drawing/2016/5/9/chartex" xmlns:cx4="http://schemas.microsoft.com/office/drawing/2016/5/10/chartex" xmlns:cx5="http://schemas.microsoft.com/office/drawing/2016/5/11/chartex" xmlns:cx6="http://schemas.microsoft.com/office/drawing/2016/5/12/chartex" xmlns:cx7="http://schemas.microsoft.com/office/drawing/2016/5/13/chartex" xmlns:cx8="http://schemas.microsoft.com/office/drawing/2016/5/14/chartex" xmlns:mc="http://schemas.openxmlformats.org/markup-compatibility/2006" xmlns:aink="http://schemas.microsoft.com/office/drawing/2016/ink" xmlns:am3d="http://schemas.microsoft.com/office/drawing/2017/model3d" xmlns:o="urn:schemas-microsoft-com:office:office" xmlns:r="http://schemas.openxmlformats.org/officeDocument/2006/relationships" xmlns:m="http://schemas.openxmlformats.org/officeDocument/2006/math" xmlns:v="urn:schemas-microsoft-com:vml" xmlns:wp14="http://schemas.microsoft.com/office/word/2010/wordprocessingDrawing" xmlns:wp="http://schemas.openxmlformats.org/drawingml/2006/wordprocessingDrawing" xmlns:w10="urn:schemas-microsoft-com:office:word" xmlns:w="http://schemas.openxmlformats.org/wordprocessingml/2006/main" xmlns:w14="http://schemas.microsoft.com/office/word/2010/wordml" xmlns:w15="http://schemas.microsoft.com/office/word/2012/wordml" xmlns:w16cex="http://schemas.microsoft.com/office/word/2018/wordml/cex" xmlns:w16cid="http://schemas.microsoft.com/office/word/2016/wordml/cid" xmlns:w16="http://schemas.microsoft.com/office/word/2018/wordml" xmlns:w16sdtdh="http://schemas.microsoft.com/office/word/2020/wordml/sdtdatahash" xmlns:w16se="http://schemas.microsoft.com/office/word/2015/wordml/symex" xmlns:wpg="http://schemas.microsoft.com/office/word/2010/wordprocessingGroup" xmlns:wpi="http://schemas.microsoft.com/office/word/2010/wordprocessingInk" xmlns:wne="http://schemas.microsoft.com/office/word/2006/wordml" xmlns:wps="http://schemas.microsoft.com/office/word/2010/wordprocessingShape" mc:Ignorable="w14 w15 w16se w16cid w16 w16cex w16sdtdh wp14">
+<w:hdr xmlns:wpc="http://schemas.microsoft.com/office/word/2010/wordprocessingCanvas" xmlns:cx="http://schemas.microsoft.com/office/drawing/2014/chartex" xmlns:cx1="http://schemas.microsoft.com/office/drawing/2015/9/8/chartex" xmlns:mc="http://schemas.openxmlformats.org/markup-compatibility/2006" xmlns:o="urn:schemas-microsoft-com:office:office" xmlns:r="http://schemas.openxmlformats.org/officeDocument/2006/relationships" xmlns:m="http://schemas.openxmlformats.org/officeDocument/2006/math" xmlns:v="urn:schemas-microsoft-com:vml" xmlns:wp14="http://schemas.microsoft.com/office/word/2010/wordprocessingDrawing" xmlns:wp="http://schemas.openxmlformats.org/drawingml/2006/wordprocessingDrawing" xmlns:w10="urn:schemas-microsoft-com:office:word" xmlns:w="http://schemas.openxmlformats.org/wordprocessingml/2006/main" xmlns:w14="http://schemas.microsoft.com/office/word/2010/wordml" xmlns:w15="http://schemas.microsoft.com/office/word/2012/wordml" xmlns:w16se="http://schemas.microsoft.com/office/word/2015/wordml/symex" xmlns:wpg="http://schemas.microsoft.com/office/word/2010/wordprocessingGroup" xmlns:wpi="http://schemas.microsoft.com/office/word/2010/wordprocessingInk" xmlns:wne="http://schemas.microsoft.com/office/word/2006/wordml" xmlns:wps="http://schemas.microsoft.com/office/word/2010/wordprocessingShape" mc:Ignorable="w14 w15 w16se wp14">
   <w:p>
     <w:pPr>
       <w:spacing w:after="0" w:line="259" w:lineRule="auto"/>
@@ -7486,6 +7506,7 @@
       <w:rPr>
         <w:noProof/>
         <w:sz w:val="22"/>
+        <w:lang w:val="en-US" w:eastAsia="en-US"/>
       </w:rPr>
       <mc:AlternateContent>
         <mc:Choice Requires="wpg">
@@ -7566,7 +7587,7 @@
             </wp:anchor>
           </w:drawing>
         </mc:Choice>
-        <mc:Fallback xmlns:a="http://schemas.openxmlformats.org/drawingml/2006/main">
+        <mc:Fallback xmlns:a="http://schemas.openxmlformats.org/drawingml/2006/main" xmlns:w16sdtdh="http://schemas.microsoft.com/office/word/2020/wordml/sdtdatahash" xmlns:w16="http://schemas.microsoft.com/office/word/2018/wordml" xmlns:w16cid="http://schemas.microsoft.com/office/word/2016/wordml/cid" xmlns:w16cex="http://schemas.microsoft.com/office/word/2018/wordml/cex" xmlns:am3d="http://schemas.microsoft.com/office/drawing/2017/model3d" xmlns:aink="http://schemas.microsoft.com/office/drawing/2016/ink" xmlns:cx8="http://schemas.microsoft.com/office/drawing/2016/5/14/chartex" xmlns:cx7="http://schemas.microsoft.com/office/drawing/2016/5/13/chartex" xmlns:cx6="http://schemas.microsoft.com/office/drawing/2016/5/12/chartex" xmlns:cx5="http://schemas.microsoft.com/office/drawing/2016/5/11/chartex" xmlns:cx4="http://schemas.microsoft.com/office/drawing/2016/5/10/chartex" xmlns:cx3="http://schemas.microsoft.com/office/drawing/2016/5/9/chartex" xmlns:cx2="http://schemas.microsoft.com/office/drawing/2015/10/21/chartex">
           <w:pict>
             <v:group id="Group 10088" style="width:396pt;height:0.398pt;position:absolute;mso-position-horizontal-relative:page;mso-position-horizontal:absolute;margin-left:108pt;mso-position-vertical-relative:page;margin-top:39.154pt;" coordsize="50292,50">
               <v:shape id="Shape 10089" style="position:absolute;width:50292;height:0;left:0;top:0;" coordsize="5029200,0" path="m0,0l5029200,0">
@@ -7587,7 +7608,7 @@
 </file>
 
 <file path=word/numbering.xml><?xml version="1.0" encoding="utf-8"?>
-<w:numbering xmlns:wpc="http://schemas.microsoft.com/office/word/2010/wordprocessingCanvas" xmlns:cx="http://schemas.microsoft.com/office/drawing/2014/chartex" xmlns:cx1="http://schemas.microsoft.com/office/drawing/2015/9/8/chartex" xmlns:cx2="http://schemas.microsoft.com/office/drawing/2015/10/21/chartex" xmlns:cx3="http://schemas.microsoft.com/office/drawing/2016/5/9/chartex" xmlns:cx4="http://schemas.microsoft.com/office/drawing/2016/5/10/chartex" xmlns:cx5="http://schemas.microsoft.com/office/drawing/2016/5/11/chartex" xmlns:cx6="http://schemas.microsoft.com/office/drawing/2016/5/12/chartex" xmlns:cx7="http://schemas.microsoft.com/office/drawing/2016/5/13/chartex" xmlns:cx8="http://schemas.microsoft.com/office/drawing/2016/5/14/chartex" xmlns:mc="http://schemas.openxmlformats.org/markup-compatibility/2006" xmlns:aink="http://schemas.microsoft.com/office/drawing/2016/ink" xmlns:am3d="http://schemas.microsoft.com/office/drawing/2017/model3d" xmlns:o="urn:schemas-microsoft-com:office:office" xmlns:r="http://schemas.openxmlformats.org/officeDocument/2006/relationships" xmlns:m="http://schemas.openxmlformats.org/officeDocument/2006/math" xmlns:v="urn:schemas-microsoft-com:vml" xmlns:wp14="http://schemas.microsoft.com/office/word/2010/wordprocessingDrawing" xmlns:wp="http://schemas.openxmlformats.org/drawingml/2006/wordprocessingDrawing" xmlns:w10="urn:schemas-microsoft-com:office:word" xmlns:w="http://schemas.openxmlformats.org/wordprocessingml/2006/main" xmlns:w14="http://schemas.microsoft.com/office/word/2010/wordml" xmlns:w15="http://schemas.microsoft.com/office/word/2012/wordml" xmlns:w16cex="http://schemas.microsoft.com/office/word/2018/wordml/cex" xmlns:w16cid="http://schemas.microsoft.com/office/word/2016/wordml/cid" xmlns:w16="http://schemas.microsoft.com/office/word/2018/wordml" xmlns:w16sdtdh="http://schemas.microsoft.com/office/word/2020/wordml/sdtdatahash" xmlns:w16se="http://schemas.microsoft.com/office/word/2015/wordml/symex" xmlns:wpg="http://schemas.microsoft.com/office/word/2010/wordprocessingGroup" xmlns:wpi="http://schemas.microsoft.com/office/word/2010/wordprocessingInk" xmlns:wne="http://schemas.microsoft.com/office/word/2006/wordml" xmlns:wps="http://schemas.microsoft.com/office/word/2010/wordprocessingShape" mc:Ignorable="w14 w15 w16se w16cid w16 w16cex w16sdtdh wp14">
+<w:numbering xmlns:wpc="http://schemas.microsoft.com/office/word/2010/wordprocessingCanvas" xmlns:cx="http://schemas.microsoft.com/office/drawing/2014/chartex" xmlns:cx1="http://schemas.microsoft.com/office/drawing/2015/9/8/chartex" xmlns:mc="http://schemas.openxmlformats.org/markup-compatibility/2006" xmlns:o="urn:schemas-microsoft-com:office:office" xmlns:r="http://schemas.openxmlformats.org/officeDocument/2006/relationships" xmlns:m="http://schemas.openxmlformats.org/officeDocument/2006/math" xmlns:v="urn:schemas-microsoft-com:vml" xmlns:wp14="http://schemas.microsoft.com/office/word/2010/wordprocessingDrawing" xmlns:wp="http://schemas.openxmlformats.org/drawingml/2006/wordprocessingDrawing" xmlns:w10="urn:schemas-microsoft-com:office:word" xmlns:w="http://schemas.openxmlformats.org/wordprocessingml/2006/main" xmlns:w14="http://schemas.microsoft.com/office/word/2010/wordml" xmlns:w15="http://schemas.microsoft.com/office/word/2012/wordml" xmlns:w16se="http://schemas.microsoft.com/office/word/2015/wordml/symex" xmlns:wpg="http://schemas.microsoft.com/office/word/2010/wordprocessingGroup" xmlns:wpi="http://schemas.microsoft.com/office/word/2010/wordprocessingInk" xmlns:wne="http://schemas.microsoft.com/office/word/2006/wordml" xmlns:wps="http://schemas.microsoft.com/office/word/2010/wordprocessingShape" mc:Ignorable="w14 w15 w16se wp14">
   <w:abstractNum w:abstractNumId="0" w15:restartNumberingAfterBreak="0">
     <w:nsid w:val="66895009"/>
     <w:multiLevelType w:val="multilevel"/>
@@ -7810,19 +7831,19 @@
 </file>
 
 <file path=word/styles.xml><?xml version="1.0" encoding="utf-8"?>
-<w:styles xmlns:mc="http://schemas.openxmlformats.org/markup-compatibility/2006" xmlns:r="http://schemas.openxmlformats.org/officeDocument/2006/relationships" xmlns:w="http://schemas.openxmlformats.org/wordprocessingml/2006/main" xmlns:w14="http://schemas.microsoft.com/office/word/2010/wordml" xmlns:w15="http://schemas.microsoft.com/office/word/2012/wordml" xmlns:w16cex="http://schemas.microsoft.com/office/word/2018/wordml/cex" xmlns:w16cid="http://schemas.microsoft.com/office/word/2016/wordml/cid" xmlns:w16="http://schemas.microsoft.com/office/word/2018/wordml" xmlns:w16sdtdh="http://schemas.microsoft.com/office/word/2020/wordml/sdtdatahash" xmlns:w16se="http://schemas.microsoft.com/office/word/2015/wordml/symex" mc:Ignorable="w14 w15 w16se w16cid w16 w16cex w16sdtdh">
+<w:styles xmlns:mc="http://schemas.openxmlformats.org/markup-compatibility/2006" xmlns:r="http://schemas.openxmlformats.org/officeDocument/2006/relationships" xmlns:w="http://schemas.openxmlformats.org/wordprocessingml/2006/main" xmlns:w14="http://schemas.microsoft.com/office/word/2010/wordml" xmlns:w15="http://schemas.microsoft.com/office/word/2012/wordml" xmlns:w16se="http://schemas.microsoft.com/office/word/2015/wordml/symex" mc:Ignorable="w14 w15 w16se">
   <w:docDefaults>
     <w:rPrDefault>
       <w:rPr>
         <w:rFonts w:asciiTheme="minorHAnsi" w:eastAsiaTheme="minorEastAsia" w:hAnsiTheme="minorHAnsi" w:cstheme="minorBidi"/>
         <w:sz w:val="24"/>
         <w:szCs w:val="24"/>
-        <w:lang w:val="en-FR" w:eastAsia="en-GB" w:bidi="ar-SA"/>
+        <w:lang w:eastAsia="en-GB" w:bidi="ar-SA"/>
       </w:rPr>
     </w:rPrDefault>
     <w:pPrDefault/>
   </w:docDefaults>
-  <w:latentStyles w:defLockedState="0" w:defUIPriority="99" w:defSemiHidden="0" w:defUnhideWhenUsed="0" w:defQFormat="0" w:count="376">
+  <w:latentStyles w:defLockedState="0" w:defUIPriority="99" w:defSemiHidden="0" w:defUnhideWhenUsed="0" w:defQFormat="0" w:count="371">
     <w:lsdException w:name="Normal" w:uiPriority="0" w:qFormat="1"/>
     <w:lsdException w:name="heading 1" w:uiPriority="9" w:qFormat="1"/>
     <w:lsdException w:name="heading 2" w:semiHidden="1" w:uiPriority="9" w:unhideWhenUsed="1" w:qFormat="1"/>
@@ -8194,11 +8215,6 @@
     <w:lsdException w:name="List Table 5 Dark Accent 6" w:uiPriority="50"/>
     <w:lsdException w:name="List Table 6 Colorful Accent 6" w:uiPriority="51"/>
     <w:lsdException w:name="List Table 7 Colorful Accent 6" w:uiPriority="52"/>
-    <w:lsdException w:name="Mention" w:semiHidden="1" w:unhideWhenUsed="1"/>
-    <w:lsdException w:name="Smart Hyperlink" w:semiHidden="1" w:unhideWhenUsed="1"/>
-    <w:lsdException w:name="Hashtag" w:semiHidden="1" w:unhideWhenUsed="1"/>
-    <w:lsdException w:name="Unresolved Mention" w:semiHidden="1" w:unhideWhenUsed="1"/>
-    <w:lsdException w:name="Smart Link" w:semiHidden="1" w:unhideWhenUsed="1"/>
   </w:latentStyles>
   <w:style w:type="paragraph" w:default="1" w:styleId="Normal">
     <w:name w:val="Normal"/>

</xml_diff>